<commit_message>
Upload of finished fuzz tool selection report
</commit_message>
<xml_diff>
--- a/deliverables/G12_fuzz_tool_selection_report.docx
+++ b/deliverables/G12_fuzz_tool_selection_report.docx
@@ -124,45 +124,36 @@
     </w:p>
     <w:p>
       <w:pPr>
-        <w:ind w:firstLine="720"/>
-        <w:rPr>
-          <w:rFonts w:ascii="Times New Roman" w:hAnsi="Times New Roman" w:cs="Times New Roman"/>
-        </w:rPr>
-      </w:pPr>
-      <w:r>
-        <w:rPr>
-          <w:rFonts w:ascii="Times New Roman" w:hAnsi="Times New Roman" w:cs="Times New Roman"/>
-        </w:rPr>
-        <w:t>Our senior design group is the second team working on the Charger Active Defense project. One of the main differences between our team and the first team was that we needed to choose tools that were different from those they selected, specifically Nmap and Hydra.</w:t>
-      </w:r>
-      <w:r>
-        <w:rPr>
-          <w:rFonts w:ascii="Times New Roman" w:hAnsi="Times New Roman" w:cs="Times New Roman"/>
-        </w:rPr>
-        <w:t xml:space="preserve"> </w:t>
-      </w:r>
-      <w:r>
-        <w:rPr>
-          <w:rFonts w:ascii="Times New Roman" w:hAnsi="Times New Roman" w:cs="Times New Roman"/>
-        </w:rPr>
-        <w:t>In addition to selecting our target attack tools, we also needed to choose the fuzzing tools for our tests. After researching various fuzz testing tools that were network-compatible, open-source, and suitable for testing C or C++ applications, we compiled a list of tools to utilize throughout the project</w:t>
-      </w:r>
-      <w:r>
-        <w:rPr>
-          <w:rFonts w:ascii="Times New Roman" w:hAnsi="Times New Roman" w:cs="Times New Roman"/>
-        </w:rPr>
-        <w:t>, as shown in Table 1 below.</w:t>
-      </w:r>
-      <w:r>
-        <w:rPr>
-          <w:rFonts w:ascii="Times New Roman" w:hAnsi="Times New Roman" w:cs="Times New Roman"/>
-        </w:rPr>
-        <w:t xml:space="preserve"> </w:t>
-      </w:r>
-    </w:p>
-    <w:p>
-      <w:pPr>
-        <w:ind w:firstLine="720"/>
+        <w:jc w:val="center"/>
+        <w:rPr>
+          <w:rFonts w:ascii="Times New Roman" w:hAnsi="Times New Roman" w:cs="Times New Roman"/>
+        </w:rPr>
+      </w:pPr>
+      <w:r>
+        <w:rPr>
+          <w:rFonts w:ascii="Times New Roman" w:hAnsi="Times New Roman" w:cs="Times New Roman"/>
+        </w:rPr>
+        <w:t>Our senior design group is the second team working on the Charger Active Defense project. This project aims to develop a fuzzing workflow that effectively tests the networking aspects of the selected target applications, Medusa and Masscan. We strive to identify any hangs or crashes that may occur, which can then be sent back to the host machine to potentially disrupt or halt the adversary's tool.</w:t>
+      </w:r>
+    </w:p>
+    <w:p>
+      <w:pPr>
+        <w:jc w:val="center"/>
+        <w:rPr>
+          <w:rFonts w:ascii="Times New Roman" w:hAnsi="Times New Roman" w:cs="Times New Roman"/>
+        </w:rPr>
+      </w:pPr>
+      <w:r>
+        <w:rPr>
+          <w:rFonts w:ascii="Times New Roman" w:hAnsi="Times New Roman" w:cs="Times New Roman"/>
+        </w:rPr>
+        <w:tab/>
+        <w:t>In addition to selecting our target attack tools, we needed to choose appropriate fuzzing tools for our tests. After researching various fuzz testing tools that are network-compatible, open-source, and suitable for testing C or C++ applications, we compiled a list of tools for use throughout the project, as shown in Table 1 below.</w:t>
+      </w:r>
+    </w:p>
+    <w:p>
+      <w:pPr>
+        <w:jc w:val="center"/>
         <w:rPr>
           <w:rFonts w:ascii="Times New Roman" w:hAnsi="Times New Roman" w:cs="Times New Roman"/>
         </w:rPr>
@@ -378,13 +369,25 @@
               <w:cnfStyle w:val="000000100000" w:firstRow="0" w:lastRow="0" w:firstColumn="0" w:lastColumn="0" w:oddVBand="0" w:evenVBand="0" w:oddHBand="1" w:evenHBand="0" w:firstRowFirstColumn="0" w:firstRowLastColumn="0" w:lastRowFirstColumn="0" w:lastRowLastColumn="0"/>
               <w:rPr>
                 <w:rFonts w:ascii="Times New Roman" w:hAnsi="Times New Roman" w:cs="Times New Roman"/>
+                <w:sz w:val="22"/>
+                <w:szCs w:val="22"/>
               </w:rPr>
             </w:pPr>
             <w:r>
               <w:rPr>
                 <w:rFonts w:ascii="Times New Roman" w:hAnsi="Times New Roman" w:cs="Times New Roman"/>
-              </w:rPr>
-              <w:t>Live Protocol Fuzzing</w:t>
+                <w:sz w:val="22"/>
+                <w:szCs w:val="22"/>
+              </w:rPr>
+              <w:t xml:space="preserve">Dynamic </w:t>
+            </w:r>
+            <w:r>
+              <w:rPr>
+                <w:rFonts w:ascii="Times New Roman" w:hAnsi="Times New Roman" w:cs="Times New Roman"/>
+                <w:sz w:val="22"/>
+                <w:szCs w:val="22"/>
+              </w:rPr>
+              <w:t>Protocol Fuzzing</w:t>
             </w:r>
           </w:p>
         </w:tc>
@@ -463,13 +466,25 @@
               <w:cnfStyle w:val="000000000000" w:firstRow="0" w:lastRow="0" w:firstColumn="0" w:lastColumn="0" w:oddVBand="0" w:evenVBand="0" w:oddHBand="0" w:evenHBand="0" w:firstRowFirstColumn="0" w:firstRowLastColumn="0" w:lastRowFirstColumn="0" w:lastRowLastColumn="0"/>
               <w:rPr>
                 <w:rFonts w:ascii="Times New Roman" w:hAnsi="Times New Roman" w:cs="Times New Roman"/>
+                <w:sz w:val="22"/>
+                <w:szCs w:val="22"/>
               </w:rPr>
             </w:pPr>
             <w:r>
               <w:rPr>
                 <w:rFonts w:ascii="Times New Roman" w:hAnsi="Times New Roman" w:cs="Times New Roman"/>
-              </w:rPr>
-              <w:t>Live Protocol Fuzzing</w:t>
+                <w:sz w:val="22"/>
+                <w:szCs w:val="22"/>
+              </w:rPr>
+              <w:t xml:space="preserve">Dynamic </w:t>
+            </w:r>
+            <w:r>
+              <w:rPr>
+                <w:rFonts w:ascii="Times New Roman" w:hAnsi="Times New Roman" w:cs="Times New Roman"/>
+                <w:sz w:val="22"/>
+                <w:szCs w:val="22"/>
+              </w:rPr>
+              <w:t>Protocol Fuzzing</w:t>
             </w:r>
           </w:p>
         </w:tc>
@@ -551,11 +566,15 @@
               <w:cnfStyle w:val="000000100000" w:firstRow="0" w:lastRow="0" w:firstColumn="0" w:lastColumn="0" w:oddVBand="0" w:evenVBand="0" w:oddHBand="1" w:evenHBand="0" w:firstRowFirstColumn="0" w:firstRowLastColumn="0" w:lastRowFirstColumn="0" w:lastRowLastColumn="0"/>
               <w:rPr>
                 <w:rFonts w:ascii="Times New Roman" w:hAnsi="Times New Roman" w:cs="Times New Roman"/>
+                <w:sz w:val="22"/>
+                <w:szCs w:val="22"/>
               </w:rPr>
             </w:pPr>
             <w:r>
               <w:rPr>
                 <w:rFonts w:ascii="Times New Roman" w:hAnsi="Times New Roman" w:cs="Times New Roman"/>
+                <w:sz w:val="22"/>
+                <w:szCs w:val="22"/>
               </w:rPr>
               <w:t>Pcap Traffic Generation</w:t>
             </w:r>
@@ -636,13 +655,25 @@
               <w:cnfStyle w:val="000000000000" w:firstRow="0" w:lastRow="0" w:firstColumn="0" w:lastColumn="0" w:oddVBand="0" w:evenVBand="0" w:oddHBand="0" w:evenHBand="0" w:firstRowFirstColumn="0" w:firstRowLastColumn="0" w:lastRowFirstColumn="0" w:lastRowLastColumn="0"/>
               <w:rPr>
                 <w:rFonts w:ascii="Times New Roman" w:hAnsi="Times New Roman" w:cs="Times New Roman"/>
+                <w:sz w:val="22"/>
+                <w:szCs w:val="22"/>
               </w:rPr>
             </w:pPr>
             <w:r>
               <w:rPr>
                 <w:rFonts w:ascii="Times New Roman" w:hAnsi="Times New Roman" w:cs="Times New Roman"/>
-              </w:rPr>
-              <w:t>Live Protocol Fuzzing</w:t>
+                <w:sz w:val="22"/>
+                <w:szCs w:val="22"/>
+              </w:rPr>
+              <w:t xml:space="preserve">Dynamic </w:t>
+            </w:r>
+            <w:r>
+              <w:rPr>
+                <w:rFonts w:ascii="Times New Roman" w:hAnsi="Times New Roman" w:cs="Times New Roman"/>
+                <w:sz w:val="22"/>
+                <w:szCs w:val="22"/>
+              </w:rPr>
+              <w:t>Protocol Fuzzing</w:t>
             </w:r>
           </w:p>
         </w:tc>
@@ -724,11 +755,15 @@
               <w:cnfStyle w:val="000000100000" w:firstRow="0" w:lastRow="0" w:firstColumn="0" w:lastColumn="0" w:oddVBand="0" w:evenVBand="0" w:oddHBand="1" w:evenHBand="0" w:firstRowFirstColumn="0" w:firstRowLastColumn="0" w:lastRowFirstColumn="0" w:lastRowLastColumn="0"/>
               <w:rPr>
                 <w:rFonts w:ascii="Times New Roman" w:hAnsi="Times New Roman" w:cs="Times New Roman"/>
+                <w:sz w:val="22"/>
+                <w:szCs w:val="22"/>
               </w:rPr>
             </w:pPr>
             <w:r>
               <w:rPr>
                 <w:rFonts w:ascii="Times New Roman" w:hAnsi="Times New Roman" w:cs="Times New Roman"/>
+                <w:sz w:val="22"/>
+                <w:szCs w:val="22"/>
               </w:rPr>
               <w:t>Pcap Traffic Generation</w:t>
             </w:r>
@@ -809,13 +844,25 @@
               <w:cnfStyle w:val="000000000000" w:firstRow="0" w:lastRow="0" w:firstColumn="0" w:lastColumn="0" w:oddVBand="0" w:evenVBand="0" w:oddHBand="0" w:evenHBand="0" w:firstRowFirstColumn="0" w:firstRowLastColumn="0" w:lastRowFirstColumn="0" w:lastRowLastColumn="0"/>
               <w:rPr>
                 <w:rFonts w:ascii="Times New Roman" w:hAnsi="Times New Roman" w:cs="Times New Roman"/>
+                <w:sz w:val="22"/>
+                <w:szCs w:val="22"/>
               </w:rPr>
             </w:pPr>
             <w:r>
               <w:rPr>
                 <w:rFonts w:ascii="Times New Roman" w:hAnsi="Times New Roman" w:cs="Times New Roman"/>
-              </w:rPr>
-              <w:t>Live Protocol Fuzzing</w:t>
+                <w:sz w:val="22"/>
+                <w:szCs w:val="22"/>
+              </w:rPr>
+              <w:t xml:space="preserve">Dynamic </w:t>
+            </w:r>
+            <w:r>
+              <w:rPr>
+                <w:rFonts w:ascii="Times New Roman" w:hAnsi="Times New Roman" w:cs="Times New Roman"/>
+                <w:sz w:val="22"/>
+                <w:szCs w:val="22"/>
+              </w:rPr>
+              <w:t>Protocol Fuzzing</w:t>
             </w:r>
           </w:p>
         </w:tc>
@@ -839,7 +886,7 @@
         <w:rPr>
           <w:rFonts w:ascii="Times New Roman" w:hAnsi="Times New Roman" w:cs="Times New Roman"/>
         </w:rPr>
-        <w:t xml:space="preserve">When testing Medusa and Masscan, we can utilize two main methods: live protocol fuzzing and pcap traffic generation. The first method involves live fuzzing of the protocol or service stack, usually through a "wrapper." This wrapper acts as an intermediary between the attacking tool and the target machine. It enables the fuzzing tool to incorporate random data into the responses sent from the victim machine back to the host to elicit a crash or hand in the application. </w:t>
+        <w:t xml:space="preserve">When testing Medusa and Masscan, we can utilize two main methods: dynamic protocol fuzzing and pcap traffic generation. The first method involves live fuzzing of the protocol or service stack, usually through a "wrapper." This wrapper acts as an intermediary between the attacking tool and the target machine. It enables the fuzzing tool to incorporate random data into the responses sent from the victim machine back to the host to elicit a crash or hand in the application. </w:t>
       </w:r>
     </w:p>
     <w:p>
@@ -867,13 +914,6 @@
       <w:pPr>
         <w:rPr>
           <w:rFonts w:ascii="Times New Roman" w:hAnsi="Times New Roman" w:cs="Times New Roman"/>
-        </w:rPr>
-      </w:pPr>
-    </w:p>
-    <w:p>
-      <w:pPr>
-        <w:rPr>
-          <w:rFonts w:ascii="Times New Roman" w:hAnsi="Times New Roman" w:cs="Times New Roman"/>
           <w:b/>
           <w:bCs/>
           <w:sz w:val="30"/>
@@ -947,7 +987,19 @@
         <w:rPr>
           <w:rFonts w:ascii="Times New Roman" w:hAnsi="Times New Roman" w:cs="Times New Roman"/>
         </w:rPr>
-        <w:t>AFLnet is a greybox fuzzer designed for testing internet protocol implementations, and it was explicitly mentioned in our sponsor's project proposal. Unlike other protocol fuzzers, AFLnet employs a mutational approach and utilizes state feedback and code coverage feedback to guide the fuzzing process. It is built as an extension of a fork of the existing AFLplusplus project, enabling the well-known American Fuzzy Lop to test networking protocols effectively.</w:t>
+        <w:t>AFLnet is a greybox fuzzer designed for testing internet protocol implementations, and it was explicitly mentioned in our sponsor's project proposal. Unlike other protocol fuzzers, AFLnet employs a mutational approach and utilizes state feedback and code coverage feedback to guide the fuzzing process</w:t>
+      </w:r>
+      <w:r>
+        <w:rPr>
+          <w:rFonts w:ascii="Times New Roman" w:hAnsi="Times New Roman" w:cs="Times New Roman"/>
+        </w:rPr>
+        <w:t xml:space="preserve"> [1]</w:t>
+      </w:r>
+      <w:r>
+        <w:rPr>
+          <w:rFonts w:ascii="Times New Roman" w:hAnsi="Times New Roman" w:cs="Times New Roman"/>
+        </w:rPr>
+        <w:t>. It is built as an extension of a fork of the existing AFLplusplus project, enabling the well-known American Fuzzy Lop to test networking protocols effectively.</w:t>
       </w:r>
     </w:p>
     <w:p>
@@ -1033,7 +1085,13 @@
           <w:rFonts w:ascii="Times New Roman" w:hAnsi="Times New Roman" w:cs="Times New Roman"/>
         </w:rPr>
         <w:tab/>
-        <w:t>There are a few limitations to AFLnet, primarily in the protocols it supports, such as the PostgreSQL protocol, which seemed most favorable for fuzzing Medusa; it does have extensive custom libraries to build them from scratch. Because of AFLnet's potential viability with Medusa and Masscan and being explicitly mentioned by the sponsor, we decided to use this as one of the main fuzz testing tools for the project.</w:t>
+        <w:t>There are a few limitations to AFLnet, primarily in the protocols it supports, such as the PostgreSQL protocol, which seemed most favorable for fuzzing Medusa; it does have extensive custom libraries to build them from scratch. Because of AFLnet's potential viability with Medusa and Masscan and being explicitly mentioned by the sponsor, we decided to use this as one of the main fuzz testing tools for the project</w:t>
+      </w:r>
+      <w:r>
+        <w:rPr>
+          <w:rFonts w:ascii="Times New Roman" w:hAnsi="Times New Roman" w:cs="Times New Roman"/>
+        </w:rPr>
+        <w:t>.</w:t>
       </w:r>
       <w:r>
         <w:rPr>
@@ -1108,7 +1166,7 @@
           <w:rFonts w:ascii="Times New Roman" w:hAnsi="Times New Roman" w:cs="Times New Roman"/>
         </w:rPr>
         <w:tab/>
-        <w:t>Due to its ability to test virtually any specified protocol or port through custom libraries, Fuzzowski was selected as a secondary tool for live protocol fuzzing for the project.</w:t>
+        <w:t>Due to its ability to test virtually any specified protocol or port through custom libraries, Fuzzowski was selected as a secondary tool for dynamic protocol fuzzing for the project.</w:t>
       </w:r>
     </w:p>
     <w:p>
@@ -1205,6 +1263,33 @@
     </w:p>
     <w:p>
       <w:pPr>
+        <w:ind w:firstLine="720"/>
+        <w:rPr>
+          <w:rFonts w:ascii="Times New Roman" w:hAnsi="Times New Roman" w:cs="Times New Roman"/>
+        </w:rPr>
+      </w:pPr>
+      <w:r>
+        <w:rPr>
+          <w:rFonts w:ascii="Times New Roman" w:hAnsi="Times New Roman" w:cs="Times New Roman"/>
+        </w:rPr>
+        <w:t>Radamsa is a community-developed fuzzer that reads valid data samples and generates unique outputs from them. It is lightweight and scriptable, making it an excellent tool for dynamic protocol fuzzing or generating fuzzed packets, mainly when used in conjunction with other tools like Scapy</w:t>
+      </w:r>
+      <w:r>
+        <w:rPr>
+          <w:rFonts w:ascii="Times New Roman" w:hAnsi="Times New Roman" w:cs="Times New Roman"/>
+        </w:rPr>
+        <w:t xml:space="preserve"> [4]</w:t>
+      </w:r>
+      <w:r>
+        <w:rPr>
+          <w:rFonts w:ascii="Times New Roman" w:hAnsi="Times New Roman" w:cs="Times New Roman"/>
+        </w:rPr>
+        <w:t>. One of Radamsa's notable features is the ability to specify a port/protocol and an IP address, enabling interaction with the networking components of tools like Medusa and Masscan. This functionality means that Radamsa can be used for dynamic protocol fuzzing and scripted to generate fuzzed packet captures. For these reasons, we chose to use Radamsa for this project.</w:t>
+      </w:r>
+    </w:p>
+    <w:p>
+      <w:pPr>
+        <w:ind w:firstLine="720"/>
         <w:rPr>
           <w:rFonts w:ascii="Times New Roman" w:hAnsi="Times New Roman" w:cs="Times New Roman"/>
         </w:rPr>
@@ -1257,7 +1342,20 @@
         <w:rPr>
           <w:rFonts w:ascii="Times New Roman" w:hAnsi="Times New Roman" w:cs="Times New Roman"/>
         </w:rPr>
-        <w:t>. While it has a slightly limited feature set compared to Scapy, its core functionality is helpful for pcap traffic generation. Because Randpkt can generate pcap files with random data quickly, we selected it as an alternative tool if Scapy or Radamsa was insufficient.  </w:t>
+        <w:t xml:space="preserve">. While it has a slightly limited feature set compared to Scapy, its core functionality is helpful for pcap traffic generation. Because Randpkt can </w:t>
+      </w:r>
+      <w:r>
+        <w:rPr>
+          <w:rFonts w:ascii="Times New Roman" w:hAnsi="Times New Roman" w:cs="Times New Roman"/>
+        </w:rPr>
+        <w:lastRenderedPageBreak/>
+        <w:t>quickly generate pcap files with random data, we selected it as an alternative tool if Scapy or Radamsa was insufficient.</w:t>
+      </w:r>
+      <w:r>
+        <w:rPr>
+          <w:rFonts w:ascii="Times New Roman" w:hAnsi="Times New Roman" w:cs="Times New Roman"/>
+        </w:rPr>
+        <w:t> </w:t>
       </w:r>
       <w:r>
         <w:rPr>
@@ -1294,10 +1392,47 @@
       <w:pPr>
         <w:rPr>
           <w:rFonts w:ascii="Times New Roman" w:hAnsi="Times New Roman" w:cs="Times New Roman"/>
-          <w:b/>
-          <w:bCs/>
-        </w:rPr>
-      </w:pPr>
+        </w:rPr>
+      </w:pPr>
+      <w:r>
+        <w:rPr>
+          <w:rFonts w:ascii="Times New Roman" w:hAnsi="Times New Roman" w:cs="Times New Roman"/>
+          <w:b/>
+          <w:bCs/>
+        </w:rPr>
+        <w:tab/>
+      </w:r>
+      <w:r>
+        <w:rPr>
+          <w:rFonts w:ascii="Times New Roman" w:hAnsi="Times New Roman" w:cs="Times New Roman"/>
+        </w:rPr>
+        <w:t>Peach Fuzzer is a community-driven protocol fuzzing framework and was one of the first widely recognized fuzzers, released in 2004. It offers a variety of fuzzing options, including mutation-based and dynamic protocol fuzzing, and is capable of fuzzing any port and protocol provided</w:t>
+      </w:r>
+      <w:r>
+        <w:rPr>
+          <w:rFonts w:ascii="Times New Roman" w:hAnsi="Times New Roman" w:cs="Times New Roman"/>
+        </w:rPr>
+        <w:t xml:space="preserve"> [7]</w:t>
+      </w:r>
+      <w:r>
+        <w:rPr>
+          <w:rFonts w:ascii="Times New Roman" w:hAnsi="Times New Roman" w:cs="Times New Roman"/>
+        </w:rPr>
+        <w:t>. The framework supports development with custom libraries for protocols that are not readily available. As one of the more well-known fuzz testing tools, it has received extensive media and forum coverage and allows for testing a wide range of protocols across various applications. For these reasons, we chose Peach Fuzzer as one of our testing tools for this project.</w:t>
+      </w:r>
+    </w:p>
+    <w:p>
+      <w:pPr>
+        <w:rPr>
+          <w:rFonts w:ascii="Times New Roman" w:hAnsi="Times New Roman" w:cs="Times New Roman"/>
+        </w:rPr>
+      </w:pPr>
+      <w:r>
+        <w:rPr>
+          <w:rFonts w:ascii="Times New Roman" w:hAnsi="Times New Roman" w:cs="Times New Roman"/>
+        </w:rPr>
+        <w:t xml:space="preserve"> </w:t>
+      </w:r>
     </w:p>
     <w:p>
       <w:pPr>
@@ -1317,7 +1452,28 @@
           <w:sz w:val="30"/>
           <w:szCs w:val="30"/>
         </w:rPr>
-        <w:t>Conclusions</w:t>
+        <w:t>Conclusion</w:t>
+      </w:r>
+    </w:p>
+    <w:p>
+      <w:pPr>
+        <w:rPr>
+          <w:rFonts w:ascii="Times New Roman" w:hAnsi="Times New Roman" w:cs="Times New Roman"/>
+        </w:rPr>
+      </w:pPr>
+      <w:r>
+        <w:rPr>
+          <w:rFonts w:ascii="Times New Roman" w:hAnsi="Times New Roman" w:cs="Times New Roman"/>
+          <w:b/>
+          <w:bCs/>
+        </w:rPr>
+        <w:tab/>
+      </w:r>
+      <w:r>
+        <w:rPr>
+          <w:rFonts w:ascii="Times New Roman" w:hAnsi="Times New Roman" w:cs="Times New Roman"/>
+        </w:rPr>
+        <w:t>In conclusion, our senior design group has chosen fuzzing tools for the Charger Active Defense that meet our specific criteria. As we prepare for the upcoming semester, we consider two methods: packet capture (pcap) generation and dynamic protocol fuzzing. For this project, we have selected six fuzzing tools: AFLnet, Fuzzowski, Scapy, Radamsa, Randpkt, and Peach Fuzzer. While we are still determining whether these tools will be fully compatible with Medusa or Masscan, we will continue researching additional tools to utilize, develop, and possibly create our own solution.</w:t>
       </w:r>
     </w:p>
     <w:p>
@@ -1413,6 +1569,28 @@
     </w:p>
     <w:p>
       <w:pPr>
+        <w:rPr>
+          <w:rFonts w:ascii="Times New Roman" w:hAnsi="Times New Roman" w:cs="Times New Roman"/>
+          <w:b/>
+          <w:bCs/>
+          <w:sz w:val="30"/>
+          <w:szCs w:val="30"/>
+        </w:rPr>
+      </w:pPr>
+    </w:p>
+    <w:p>
+      <w:pPr>
+        <w:rPr>
+          <w:rFonts w:ascii="Times New Roman" w:hAnsi="Times New Roman" w:cs="Times New Roman"/>
+          <w:b/>
+          <w:bCs/>
+          <w:sz w:val="30"/>
+          <w:szCs w:val="30"/>
+        </w:rPr>
+      </w:pPr>
+    </w:p>
+    <w:p>
+      <w:pPr>
         <w:ind w:firstLine="720"/>
         <w:jc w:val="center"/>
         <w:rPr>
@@ -1423,11 +1601,7 @@
           <w:szCs w:val="30"/>
         </w:rPr>
       </w:pPr>
-    </w:p>
-    <w:p>
-      <w:pPr>
-        <w:ind w:firstLine="720"/>
-        <w:jc w:val="center"/>
+      <w:r>
         <w:rPr>
           <w:rFonts w:ascii="Times New Roman" w:hAnsi="Times New Roman" w:cs="Times New Roman"/>
           <w:b/>
@@ -1435,12 +1609,14 @@
           <w:sz w:val="30"/>
           <w:szCs w:val="30"/>
         </w:rPr>
-      </w:pPr>
-    </w:p>
-    <w:p>
-      <w:pPr>
+        <w:lastRenderedPageBreak/>
+        <w:t>References</w:t>
+      </w:r>
+    </w:p>
+    <w:p>
+      <w:pPr>
+        <w:spacing w:line="240" w:lineRule="auto"/>
         <w:ind w:firstLine="720"/>
-        <w:jc w:val="center"/>
         <w:rPr>
           <w:rFonts w:ascii="Times New Roman" w:hAnsi="Times New Roman" w:cs="Times New Roman"/>
           <w:b/>
@@ -1452,142 +1628,43 @@
     </w:p>
     <w:p>
       <w:pPr>
-        <w:ind w:firstLine="720"/>
-        <w:jc w:val="center"/>
-        <w:rPr>
-          <w:rFonts w:ascii="Times New Roman" w:hAnsi="Times New Roman" w:cs="Times New Roman"/>
-          <w:b/>
-          <w:bCs/>
-          <w:sz w:val="30"/>
-          <w:szCs w:val="30"/>
-        </w:rPr>
-      </w:pPr>
-    </w:p>
-    <w:p>
-      <w:pPr>
-        <w:ind w:firstLine="720"/>
-        <w:jc w:val="center"/>
-        <w:rPr>
-          <w:rFonts w:ascii="Times New Roman" w:hAnsi="Times New Roman" w:cs="Times New Roman"/>
-          <w:b/>
-          <w:bCs/>
-          <w:sz w:val="30"/>
-          <w:szCs w:val="30"/>
-        </w:rPr>
-      </w:pPr>
-    </w:p>
-    <w:p>
-      <w:pPr>
-        <w:ind w:firstLine="720"/>
-        <w:jc w:val="center"/>
-        <w:rPr>
-          <w:rFonts w:ascii="Times New Roman" w:hAnsi="Times New Roman" w:cs="Times New Roman"/>
-          <w:b/>
-          <w:bCs/>
-          <w:sz w:val="30"/>
-          <w:szCs w:val="30"/>
-        </w:rPr>
-      </w:pPr>
-    </w:p>
-    <w:p>
-      <w:pPr>
-        <w:ind w:firstLine="720"/>
-        <w:jc w:val="center"/>
-        <w:rPr>
-          <w:rFonts w:ascii="Times New Roman" w:hAnsi="Times New Roman" w:cs="Times New Roman"/>
-          <w:b/>
-          <w:bCs/>
-          <w:sz w:val="30"/>
-          <w:szCs w:val="30"/>
-        </w:rPr>
-      </w:pPr>
-    </w:p>
-    <w:p>
-      <w:pPr>
-        <w:ind w:firstLine="720"/>
-        <w:jc w:val="center"/>
-        <w:rPr>
-          <w:rFonts w:ascii="Times New Roman" w:hAnsi="Times New Roman" w:cs="Times New Roman"/>
-          <w:b/>
-          <w:bCs/>
-          <w:sz w:val="30"/>
-          <w:szCs w:val="30"/>
-        </w:rPr>
-      </w:pPr>
-    </w:p>
-    <w:p>
-      <w:pPr>
-        <w:ind w:firstLine="720"/>
-        <w:jc w:val="center"/>
-        <w:rPr>
-          <w:rFonts w:ascii="Times New Roman" w:hAnsi="Times New Roman" w:cs="Times New Roman"/>
-          <w:b/>
-          <w:bCs/>
-          <w:sz w:val="30"/>
-          <w:szCs w:val="30"/>
-        </w:rPr>
-      </w:pPr>
-    </w:p>
-    <w:p>
-      <w:pPr>
-        <w:ind w:firstLine="720"/>
-        <w:jc w:val="center"/>
-        <w:rPr>
-          <w:rFonts w:ascii="Times New Roman" w:hAnsi="Times New Roman" w:cs="Times New Roman"/>
-          <w:b/>
-          <w:bCs/>
-          <w:sz w:val="30"/>
-          <w:szCs w:val="30"/>
-        </w:rPr>
-      </w:pPr>
-    </w:p>
-    <w:p>
-      <w:pPr>
-        <w:ind w:firstLine="720"/>
-        <w:jc w:val="center"/>
-        <w:rPr>
-          <w:rFonts w:ascii="Times New Roman" w:hAnsi="Times New Roman" w:cs="Times New Roman"/>
-          <w:b/>
-          <w:bCs/>
-          <w:sz w:val="30"/>
-          <w:szCs w:val="30"/>
-        </w:rPr>
-      </w:pPr>
-    </w:p>
-    <w:p>
-      <w:pPr>
-        <w:ind w:firstLine="720"/>
-        <w:jc w:val="center"/>
-        <w:rPr>
-          <w:rFonts w:ascii="Times New Roman" w:hAnsi="Times New Roman" w:cs="Times New Roman"/>
-          <w:b/>
-          <w:bCs/>
-          <w:sz w:val="30"/>
-          <w:szCs w:val="30"/>
-        </w:rPr>
-      </w:pPr>
-    </w:p>
-    <w:p>
-      <w:pPr>
-        <w:ind w:firstLine="720"/>
-        <w:jc w:val="center"/>
-        <w:rPr>
-          <w:rFonts w:ascii="Times New Roman" w:hAnsi="Times New Roman" w:cs="Times New Roman"/>
-          <w:b/>
-          <w:bCs/>
-          <w:sz w:val="30"/>
-          <w:szCs w:val="30"/>
-        </w:rPr>
-      </w:pPr>
-      <w:r>
-        <w:rPr>
-          <w:rFonts w:ascii="Times New Roman" w:hAnsi="Times New Roman" w:cs="Times New Roman"/>
-          <w:b/>
-          <w:bCs/>
-          <w:sz w:val="30"/>
-          <w:szCs w:val="30"/>
-        </w:rPr>
-        <w:t>References</w:t>
+        <w:spacing w:line="240" w:lineRule="auto"/>
+        <w:ind w:left="1440" w:hanging="720"/>
+        <w:rPr>
+          <w:rFonts w:ascii="Times New Roman" w:hAnsi="Times New Roman" w:cs="Times New Roman"/>
+        </w:rPr>
+      </w:pPr>
+      <w:r>
+        <w:rPr>
+          <w:rFonts w:ascii="Times New Roman" w:hAnsi="Times New Roman" w:cs="Times New Roman"/>
+        </w:rPr>
+        <w:t>[1]</w:t>
+      </w:r>
+      <w:r>
+        <w:rPr>
+          <w:rFonts w:ascii="Times New Roman" w:hAnsi="Times New Roman" w:cs="Times New Roman"/>
+        </w:rPr>
+        <w:tab/>
+      </w:r>
+      <w:r>
+        <w:rPr>
+          <w:rFonts w:ascii="Times New Roman" w:hAnsi="Times New Roman" w:cs="Times New Roman"/>
+        </w:rPr>
+        <w:t>aflnet, “AFLNet: A Greybox Fuzzer for Network Protocols,” </w:t>
+      </w:r>
+      <w:r>
+        <w:rPr>
+          <w:rFonts w:ascii="Times New Roman" w:hAnsi="Times New Roman" w:cs="Times New Roman"/>
+          <w:i/>
+          <w:iCs/>
+        </w:rPr>
+        <w:t>GitHub</w:t>
+      </w:r>
+      <w:r>
+        <w:rPr>
+          <w:rFonts w:ascii="Times New Roman" w:hAnsi="Times New Roman" w:cs="Times New Roman"/>
+        </w:rPr>
+        <w:t>, Oct. 01, 2023. https://github.com/aflnet/aflnet</w:t>
       </w:r>
     </w:p>
     <w:p>
@@ -1596,12 +1673,14 @@
         <w:ind w:firstLine="720"/>
         <w:rPr>
           <w:rFonts w:ascii="Times New Roman" w:hAnsi="Times New Roman" w:cs="Times New Roman"/>
-          <w:b/>
-          <w:bCs/>
-          <w:sz w:val="30"/>
-          <w:szCs w:val="30"/>
-        </w:rPr>
-      </w:pPr>
+        </w:rPr>
+      </w:pPr>
+      <w:r>
+        <w:rPr>
+          <w:rFonts w:ascii="Times New Roman" w:hAnsi="Times New Roman" w:cs="Times New Roman"/>
+        </w:rPr>
+        <w:t>‌</w:t>
+      </w:r>
     </w:p>
     <w:p>
       <w:pPr>
@@ -1615,7 +1694,19 @@
         <w:rPr>
           <w:rFonts w:ascii="Times New Roman" w:hAnsi="Times New Roman" w:cs="Times New Roman"/>
         </w:rPr>
-        <w:t>[1]</w:t>
+        <w:t>[</w:t>
+      </w:r>
+      <w:r>
+        <w:rPr>
+          <w:rFonts w:ascii="Times New Roman" w:hAnsi="Times New Roman" w:cs="Times New Roman"/>
+        </w:rPr>
+        <w:t>2</w:t>
+      </w:r>
+      <w:r>
+        <w:rPr>
+          <w:rFonts w:ascii="Times New Roman" w:hAnsi="Times New Roman" w:cs="Times New Roman"/>
+        </w:rPr>
+        <w:t>]</w:t>
       </w:r>
       <w:r>
         <w:rPr>
@@ -1623,33 +1714,11 @@
         </w:rPr>
         <w:tab/>
       </w:r>
-      <w:proofErr w:type="spellStart"/>
-      <w:r>
-        <w:rPr>
-          <w:rFonts w:ascii="Times New Roman" w:hAnsi="Times New Roman" w:cs="Times New Roman"/>
-        </w:rPr>
-        <w:t>aflnet</w:t>
-      </w:r>
-      <w:proofErr w:type="spellEnd"/>
-      <w:r>
-        <w:rPr>
-          <w:rFonts w:ascii="Times New Roman" w:hAnsi="Times New Roman" w:cs="Times New Roman"/>
-        </w:rPr>
-        <w:t>, “</w:t>
-      </w:r>
-      <w:proofErr w:type="spellStart"/>
-      <w:r>
-        <w:rPr>
-          <w:rFonts w:ascii="Times New Roman" w:hAnsi="Times New Roman" w:cs="Times New Roman"/>
-        </w:rPr>
-        <w:t>AFLNet</w:t>
-      </w:r>
-      <w:proofErr w:type="spellEnd"/>
-      <w:r>
-        <w:rPr>
-          <w:rFonts w:ascii="Times New Roman" w:hAnsi="Times New Roman" w:cs="Times New Roman"/>
-        </w:rPr>
-        <w:t>: A Greybox Fuzzer for Network Protocols,” </w:t>
+      <w:r>
+        <w:rPr>
+          <w:rFonts w:ascii="Times New Roman" w:hAnsi="Times New Roman" w:cs="Times New Roman"/>
+        </w:rPr>
+        <w:t>nccgroup, “GitHub - nccgroup/fuzzowski: the Network Protocol Fuzzer that we will want to use.,” </w:t>
       </w:r>
       <w:r>
         <w:rPr>
@@ -1663,7 +1732,7 @@
         <w:rPr>
           <w:rFonts w:ascii="Times New Roman" w:hAnsi="Times New Roman" w:cs="Times New Roman"/>
         </w:rPr>
-        <w:t>, Oct. 01, 2023. https://github.com/aflnet/aflnet</w:t>
+        <w:t>, 2019. https://github.com/nccgroup/fuzzowski/tree/master (accessed Oct. 31, 2024).</w:t>
       </w:r>
     </w:p>
     <w:p>
@@ -1684,23 +1753,22 @@
     <w:p>
       <w:pPr>
         <w:spacing w:line="240" w:lineRule="auto"/>
-        <w:ind w:left="1440" w:hanging="720"/>
-        <w:rPr>
-          <w:rFonts w:ascii="Times New Roman" w:hAnsi="Times New Roman" w:cs="Times New Roman"/>
-        </w:rPr>
-      </w:pPr>
-      <w:r>
-        <w:rPr>
-          <w:rFonts w:ascii="Times New Roman" w:hAnsi="Times New Roman" w:cs="Times New Roman"/>
-        </w:rPr>
-        <w:lastRenderedPageBreak/>
+        <w:ind w:firstLine="720"/>
+        <w:rPr>
+          <w:rFonts w:ascii="Times New Roman" w:hAnsi="Times New Roman" w:cs="Times New Roman"/>
+        </w:rPr>
+      </w:pPr>
+      <w:r>
+        <w:rPr>
+          <w:rFonts w:ascii="Times New Roman" w:hAnsi="Times New Roman" w:cs="Times New Roman"/>
+        </w:rPr>
         <w:t>[</w:t>
       </w:r>
       <w:r>
         <w:rPr>
           <w:rFonts w:ascii="Times New Roman" w:hAnsi="Times New Roman" w:cs="Times New Roman"/>
         </w:rPr>
-        <w:t>2</w:t>
+        <w:t>3</w:t>
       </w:r>
       <w:r>
         <w:rPr>
@@ -1714,47 +1782,11 @@
         </w:rPr>
         <w:tab/>
       </w:r>
-      <w:proofErr w:type="spellStart"/>
-      <w:r>
-        <w:rPr>
-          <w:rFonts w:ascii="Times New Roman" w:hAnsi="Times New Roman" w:cs="Times New Roman"/>
-        </w:rPr>
-        <w:t>nccgroup</w:t>
-      </w:r>
-      <w:proofErr w:type="spellEnd"/>
-      <w:r>
-        <w:rPr>
-          <w:rFonts w:ascii="Times New Roman" w:hAnsi="Times New Roman" w:cs="Times New Roman"/>
-        </w:rPr>
-        <w:t xml:space="preserve">, “GitHub - </w:t>
-      </w:r>
-      <w:proofErr w:type="spellStart"/>
-      <w:r>
-        <w:rPr>
-          <w:rFonts w:ascii="Times New Roman" w:hAnsi="Times New Roman" w:cs="Times New Roman"/>
-        </w:rPr>
-        <w:t>nccgroup</w:t>
-      </w:r>
-      <w:proofErr w:type="spellEnd"/>
-      <w:r>
-        <w:rPr>
-          <w:rFonts w:ascii="Times New Roman" w:hAnsi="Times New Roman" w:cs="Times New Roman"/>
-        </w:rPr>
-        <w:t>/</w:t>
-      </w:r>
-      <w:proofErr w:type="spellStart"/>
-      <w:r>
-        <w:rPr>
-          <w:rFonts w:ascii="Times New Roman" w:hAnsi="Times New Roman" w:cs="Times New Roman"/>
-        </w:rPr>
-        <w:t>fuzzowski</w:t>
-      </w:r>
-      <w:proofErr w:type="spellEnd"/>
-      <w:r>
-        <w:rPr>
-          <w:rFonts w:ascii="Times New Roman" w:hAnsi="Times New Roman" w:cs="Times New Roman"/>
-        </w:rPr>
-        <w:t>: the Network Protocol Fuzzer that we will want to use.,” </w:t>
+      <w:r>
+        <w:rPr>
+          <w:rFonts w:ascii="Times New Roman" w:hAnsi="Times New Roman" w:cs="Times New Roman"/>
+        </w:rPr>
+        <w:t>“Scapy,” </w:t>
       </w:r>
       <w:r>
         <w:rPr>
@@ -1768,7 +1800,7 @@
         <w:rPr>
           <w:rFonts w:ascii="Times New Roman" w:hAnsi="Times New Roman" w:cs="Times New Roman"/>
         </w:rPr>
-        <w:t>, 2019. https://github.com/nccgroup/fuzzowski/tree/master (accessed Oct. 31, 2024).</w:t>
+        <w:t>, Aug. 10, 2022. https://github.com/secdev/scapy</w:t>
       </w:r>
     </w:p>
     <w:p>
@@ -1789,7 +1821,7 @@
     <w:p>
       <w:pPr>
         <w:spacing w:line="240" w:lineRule="auto"/>
-        <w:ind w:firstLine="720"/>
+        <w:ind w:left="1440" w:hanging="720"/>
         <w:rPr>
           <w:rFonts w:ascii="Times New Roman" w:hAnsi="Times New Roman" w:cs="Times New Roman"/>
         </w:rPr>
@@ -1804,7 +1836,7 @@
         <w:rPr>
           <w:rFonts w:ascii="Times New Roman" w:hAnsi="Times New Roman" w:cs="Times New Roman"/>
         </w:rPr>
-        <w:t>3</w:t>
+        <w:t>4</w:t>
       </w:r>
       <w:r>
         <w:rPr>
@@ -1822,89 +1854,7 @@
         <w:rPr>
           <w:rFonts w:ascii="Times New Roman" w:hAnsi="Times New Roman" w:cs="Times New Roman"/>
         </w:rPr>
-        <w:t>“Scapy,” </w:t>
-      </w:r>
-      <w:r>
-        <w:rPr>
-          <w:rFonts w:ascii="Times New Roman" w:hAnsi="Times New Roman" w:cs="Times New Roman"/>
-          <w:i/>
-          <w:iCs/>
-        </w:rPr>
-        <w:t>GitHub</w:t>
-      </w:r>
-      <w:r>
-        <w:rPr>
-          <w:rFonts w:ascii="Times New Roman" w:hAnsi="Times New Roman" w:cs="Times New Roman"/>
-        </w:rPr>
-        <w:t>, Aug. 10, 2022. https://github.com/secdev/scapy</w:t>
-      </w:r>
-    </w:p>
-    <w:p>
-      <w:pPr>
-        <w:spacing w:line="240" w:lineRule="auto"/>
-        <w:ind w:firstLine="720"/>
-        <w:rPr>
-          <w:rFonts w:ascii="Times New Roman" w:hAnsi="Times New Roman" w:cs="Times New Roman"/>
-        </w:rPr>
-      </w:pPr>
-      <w:r>
-        <w:rPr>
-          <w:rFonts w:ascii="Times New Roman" w:hAnsi="Times New Roman" w:cs="Times New Roman"/>
-        </w:rPr>
-        <w:t>‌</w:t>
-      </w:r>
-    </w:p>
-    <w:p>
-      <w:pPr>
-        <w:spacing w:line="240" w:lineRule="auto"/>
-        <w:ind w:left="1440" w:hanging="720"/>
-        <w:rPr>
-          <w:rFonts w:ascii="Times New Roman" w:hAnsi="Times New Roman" w:cs="Times New Roman"/>
-        </w:rPr>
-      </w:pPr>
-      <w:r>
-        <w:rPr>
-          <w:rFonts w:ascii="Times New Roman" w:hAnsi="Times New Roman" w:cs="Times New Roman"/>
-        </w:rPr>
-        <w:t>[</w:t>
-      </w:r>
-      <w:r>
-        <w:rPr>
-          <w:rFonts w:ascii="Times New Roman" w:hAnsi="Times New Roman" w:cs="Times New Roman"/>
-        </w:rPr>
-        <w:t>4</w:t>
-      </w:r>
-      <w:r>
-        <w:rPr>
-          <w:rFonts w:ascii="Times New Roman" w:hAnsi="Times New Roman" w:cs="Times New Roman"/>
-        </w:rPr>
-        <w:t>]</w:t>
-      </w:r>
-      <w:r>
-        <w:rPr>
-          <w:rFonts w:ascii="Times New Roman" w:hAnsi="Times New Roman" w:cs="Times New Roman"/>
-        </w:rPr>
-        <w:tab/>
-      </w:r>
-      <w:r>
-        <w:rPr>
-          <w:rFonts w:ascii="Times New Roman" w:hAnsi="Times New Roman" w:cs="Times New Roman"/>
-        </w:rPr>
-        <w:t xml:space="preserve">“Aki Helin / </w:t>
-      </w:r>
-      <w:proofErr w:type="spellStart"/>
-      <w:r>
-        <w:rPr>
-          <w:rFonts w:ascii="Times New Roman" w:hAnsi="Times New Roman" w:cs="Times New Roman"/>
-        </w:rPr>
-        <w:t>radamsa</w:t>
-      </w:r>
-      <w:proofErr w:type="spellEnd"/>
-      <w:r>
-        <w:rPr>
-          <w:rFonts w:ascii="Times New Roman" w:hAnsi="Times New Roman" w:cs="Times New Roman"/>
-        </w:rPr>
-        <w:t xml:space="preserve"> · GitLab,” </w:t>
+        <w:t>“Aki Helin / radamsa · GitLab,” </w:t>
       </w:r>
       <w:r>
         <w:rPr>
@@ -2073,21 +2023,7 @@
         <w:rPr>
           <w:rFonts w:ascii="Times New Roman" w:hAnsi="Times New Roman" w:cs="Times New Roman"/>
         </w:rPr>
-        <w:t>“</w:t>
-      </w:r>
-      <w:proofErr w:type="spellStart"/>
-      <w:r>
-        <w:rPr>
-          <w:rFonts w:ascii="Times New Roman" w:hAnsi="Times New Roman" w:cs="Times New Roman"/>
-        </w:rPr>
-        <w:t>randpktdump</w:t>
-      </w:r>
-      <w:proofErr w:type="spellEnd"/>
-      <w:r>
-        <w:rPr>
-          <w:rFonts w:ascii="Times New Roman" w:hAnsi="Times New Roman" w:cs="Times New Roman"/>
-        </w:rPr>
-        <w:t>(1),” </w:t>
+        <w:t>“randpktdump(1),” </w:t>
       </w:r>
       <w:r>
         <w:rPr>
@@ -2176,21 +2112,7 @@
         <w:rPr>
           <w:rFonts w:ascii="Times New Roman" w:hAnsi="Times New Roman" w:cs="Times New Roman"/>
         </w:rPr>
-        <w:t>“Files · main · GitLab.org / security-products / protocol-fuzzer-</w:t>
-      </w:r>
-      <w:proofErr w:type="spellStart"/>
-      <w:r>
-        <w:rPr>
-          <w:rFonts w:ascii="Times New Roman" w:hAnsi="Times New Roman" w:cs="Times New Roman"/>
-        </w:rPr>
-        <w:t>ce</w:t>
-      </w:r>
-      <w:proofErr w:type="spellEnd"/>
-      <w:r>
-        <w:rPr>
-          <w:rFonts w:ascii="Times New Roman" w:hAnsi="Times New Roman" w:cs="Times New Roman"/>
-        </w:rPr>
-        <w:t xml:space="preserve"> · GitLab,” </w:t>
+        <w:t>“Files · main · GitLab.org / security-products / protocol-fuzzer-ce · GitLab,” </w:t>
       </w:r>
       <w:r>
         <w:rPr>
@@ -3073,6 +2995,7 @@
   <w:style w:type="character" w:default="1" w:styleId="DefaultParagraphFont">
     <w:name w:val="Default Paragraph Font"/>
     <w:uiPriority w:val="1"/>
+    <w:semiHidden/>
     <w:unhideWhenUsed/>
   </w:style>
   <w:style w:type="table" w:default="1" w:styleId="TableNormal">

</xml_diff>

<commit_message>
Finalized as rev 1
</commit_message>
<xml_diff>
--- a/deliverables/G12_fuzz_tool_selection_report.docx
+++ b/deliverables/G12_fuzz_tool_selection_report.docx
@@ -124,7 +124,7 @@
     </w:p>
     <w:p>
       <w:pPr>
-        <w:jc w:val="center"/>
+        <w:ind w:firstLine="720"/>
         <w:rPr>
           <w:rFonts w:ascii="Times New Roman" w:hAnsi="Times New Roman" w:cs="Times New Roman"/>
         </w:rPr>
@@ -138,7 +138,6 @@
     </w:p>
     <w:p>
       <w:pPr>
-        <w:jc w:val="center"/>
         <w:rPr>
           <w:rFonts w:ascii="Times New Roman" w:hAnsi="Times New Roman" w:cs="Times New Roman"/>
         </w:rPr>
@@ -337,6 +336,12 @@
                 <w:rFonts w:ascii="Times New Roman" w:hAnsi="Times New Roman" w:cs="Times New Roman"/>
               </w:rPr>
             </w:pPr>
+            <w:r>
+              <w:rPr>
+                <w:rFonts w:ascii="Times New Roman" w:hAnsi="Times New Roman" w:cs="Times New Roman"/>
+              </w:rPr>
+              <w:t>4.21c</w:t>
+            </w:r>
           </w:p>
         </w:tc>
         <w:tc>
@@ -379,7 +384,7 @@
                 <w:sz w:val="22"/>
                 <w:szCs w:val="22"/>
               </w:rPr>
-              <w:t xml:space="preserve">Dynamic </w:t>
+              <w:t xml:space="preserve">Network </w:t>
             </w:r>
             <w:r>
               <w:rPr>
@@ -476,7 +481,7 @@
                 <w:sz w:val="22"/>
                 <w:szCs w:val="22"/>
               </w:rPr>
-              <w:t xml:space="preserve">Dynamic </w:t>
+              <w:t xml:space="preserve">Network </w:t>
             </w:r>
             <w:r>
               <w:rPr>
@@ -665,7 +670,7 @@
                 <w:sz w:val="22"/>
                 <w:szCs w:val="22"/>
               </w:rPr>
-              <w:t xml:space="preserve">Dynamic </w:t>
+              <w:t xml:space="preserve">Network </w:t>
             </w:r>
             <w:r>
               <w:rPr>
@@ -854,7 +859,7 @@
                 <w:sz w:val="22"/>
                 <w:szCs w:val="22"/>
               </w:rPr>
-              <w:t xml:space="preserve">Dynamic </w:t>
+              <w:t xml:space="preserve">Network </w:t>
             </w:r>
             <w:r>
               <w:rPr>
@@ -886,7 +891,19 @@
         <w:rPr>
           <w:rFonts w:ascii="Times New Roman" w:hAnsi="Times New Roman" w:cs="Times New Roman"/>
         </w:rPr>
-        <w:t xml:space="preserve">When testing Medusa and Masscan, we can utilize two main methods: dynamic protocol fuzzing and pcap traffic generation. The first method involves live fuzzing of the protocol or service stack, usually through a "wrapper." This wrapper acts as an intermediary between the attacking tool and the target machine. It enables the fuzzing tool to incorporate random data into the responses sent from the victim machine back to the host to elicit a crash or hand in the application. </w:t>
+        <w:t>When testing Medusa and Masscan, we can utilize two main methods:</w:t>
+      </w:r>
+      <w:r>
+        <w:rPr>
+          <w:rFonts w:ascii="Times New Roman" w:hAnsi="Times New Roman" w:cs="Times New Roman"/>
+        </w:rPr>
+        <w:t xml:space="preserve"> network </w:t>
+      </w:r>
+      <w:r>
+        <w:rPr>
+          <w:rFonts w:ascii="Times New Roman" w:hAnsi="Times New Roman" w:cs="Times New Roman"/>
+        </w:rPr>
+        <w:t xml:space="preserve">protocol fuzzing and pcap traffic generation. The first method involves live fuzzing of the protocol or service stack, usually through a "wrapper." This wrapper acts as an intermediary between the attacking tool and the target machine. It enables the fuzzing tool to incorporate random data into the responses sent from the victim machine back to the host to elicit a crash or hand in the application. </w:t>
       </w:r>
     </w:p>
     <w:p>
@@ -1166,7 +1183,19 @@
           <w:rFonts w:ascii="Times New Roman" w:hAnsi="Times New Roman" w:cs="Times New Roman"/>
         </w:rPr>
         <w:tab/>
-        <w:t>Due to its ability to test virtually any specified protocol or port through custom libraries, Fuzzowski was selected as a secondary tool for dynamic protocol fuzzing for the project.</w:t>
+        <w:t>Due to its ability to test virtually any specified protocol or port through custom libraries, Fuzzowski was selected as a secondary tool for</w:t>
+      </w:r>
+      <w:r>
+        <w:rPr>
+          <w:rFonts w:ascii="Times New Roman" w:hAnsi="Times New Roman" w:cs="Times New Roman"/>
+        </w:rPr>
+        <w:t xml:space="preserve"> network </w:t>
+      </w:r>
+      <w:r>
+        <w:rPr>
+          <w:rFonts w:ascii="Times New Roman" w:hAnsi="Times New Roman" w:cs="Times New Roman"/>
+        </w:rPr>
+        <w:t>protocol fuzzing for the project.</w:t>
       </w:r>
     </w:p>
     <w:p>
@@ -1272,7 +1301,19 @@
         <w:rPr>
           <w:rFonts w:ascii="Times New Roman" w:hAnsi="Times New Roman" w:cs="Times New Roman"/>
         </w:rPr>
-        <w:t>Radamsa is a community-developed fuzzer that reads valid data samples and generates unique outputs from them. It is lightweight and scriptable, making it an excellent tool for dynamic protocol fuzzing or generating fuzzed packets, mainly when used in conjunction with other tools like Scapy</w:t>
+        <w:t xml:space="preserve">Radamsa is a community-developed fuzzer that reads valid data samples and generates unique outputs from them. It is lightweight and scriptable, making it an excellent tool for </w:t>
+      </w:r>
+      <w:r>
+        <w:rPr>
+          <w:rFonts w:ascii="Times New Roman" w:hAnsi="Times New Roman" w:cs="Times New Roman"/>
+        </w:rPr>
+        <w:t xml:space="preserve">network </w:t>
+      </w:r>
+      <w:r>
+        <w:rPr>
+          <w:rFonts w:ascii="Times New Roman" w:hAnsi="Times New Roman" w:cs="Times New Roman"/>
+        </w:rPr>
+        <w:t>protocol fuzzing or generating fuzzed packets, mainly when used in conjunction with other tools like Scapy</w:t>
       </w:r>
       <w:r>
         <w:rPr>
@@ -1284,7 +1325,19 @@
         <w:rPr>
           <w:rFonts w:ascii="Times New Roman" w:hAnsi="Times New Roman" w:cs="Times New Roman"/>
         </w:rPr>
-        <w:t>. One of Radamsa's notable features is the ability to specify a port/protocol and an IP address, enabling interaction with the networking components of tools like Medusa and Masscan. This functionality means that Radamsa can be used for dynamic protocol fuzzing and scripted to generate fuzzed packet captures. For these reasons, we chose to use Radamsa for this project.</w:t>
+        <w:t xml:space="preserve">. One of Radamsa's notable features is the ability to specify a port/protocol and an IP address, enabling interaction with the networking components of tools like Medusa and Masscan. This functionality means that Radamsa can be used for </w:t>
+      </w:r>
+      <w:r>
+        <w:rPr>
+          <w:rFonts w:ascii="Times New Roman" w:hAnsi="Times New Roman" w:cs="Times New Roman"/>
+        </w:rPr>
+        <w:t xml:space="preserve">network </w:t>
+      </w:r>
+      <w:r>
+        <w:rPr>
+          <w:rFonts w:ascii="Times New Roman" w:hAnsi="Times New Roman" w:cs="Times New Roman"/>
+        </w:rPr>
+        <w:t>protocol fuzzing and scripted to generate fuzzed packet captures. For these reasons, we chose to use Radamsa for this project.</w:t>
       </w:r>
     </w:p>
     <w:p>
@@ -1406,7 +1459,19 @@
         <w:rPr>
           <w:rFonts w:ascii="Times New Roman" w:hAnsi="Times New Roman" w:cs="Times New Roman"/>
         </w:rPr>
-        <w:t>Peach Fuzzer is a community-driven protocol fuzzing framework and was one of the first widely recognized fuzzers, released in 2004. It offers a variety of fuzzing options, including mutation-based and dynamic protocol fuzzing, and is capable of fuzzing any port and protocol provided</w:t>
+        <w:t xml:space="preserve">Peach Fuzzer is a community-driven protocol fuzzing framework and was one of the first widely recognized fuzzers, released in 2004. It offers a variety of fuzzing options, including mutation-based and </w:t>
+      </w:r>
+      <w:r>
+        <w:rPr>
+          <w:rFonts w:ascii="Times New Roman" w:hAnsi="Times New Roman" w:cs="Times New Roman"/>
+        </w:rPr>
+        <w:t xml:space="preserve">network </w:t>
+      </w:r>
+      <w:r>
+        <w:rPr>
+          <w:rFonts w:ascii="Times New Roman" w:hAnsi="Times New Roman" w:cs="Times New Roman"/>
+        </w:rPr>
+        <w:t>protocol fuzzing, and is capable of fuzzing any port and protocol provided</w:t>
       </w:r>
       <w:r>
         <w:rPr>
@@ -1473,7 +1538,19 @@
         <w:rPr>
           <w:rFonts w:ascii="Times New Roman" w:hAnsi="Times New Roman" w:cs="Times New Roman"/>
         </w:rPr>
-        <w:t>In conclusion, our senior design group has chosen fuzzing tools for the Charger Active Defense that meet our specific criteria. As we prepare for the upcoming semester, we consider two methods: packet capture (pcap) generation and dynamic protocol fuzzing. For this project, we have selected six fuzzing tools: AFLnet, Fuzzowski, Scapy, Radamsa, Randpkt, and Peach Fuzzer. While we are still determining whether these tools will be fully compatible with Medusa or Masscan, we will continue researching additional tools to utilize, develop, and possibly create our own solution.</w:t>
+        <w:t xml:space="preserve">In conclusion, our senior design group has chosen fuzzing tools for the Charger Active Defense that meet our specific criteria. As we prepare for the upcoming semester, we consider two methods: packet capture (pcap) generation and </w:t>
+      </w:r>
+      <w:r>
+        <w:rPr>
+          <w:rFonts w:ascii="Times New Roman" w:hAnsi="Times New Roman" w:cs="Times New Roman"/>
+        </w:rPr>
+        <w:t xml:space="preserve">network </w:t>
+      </w:r>
+      <w:r>
+        <w:rPr>
+          <w:rFonts w:ascii="Times New Roman" w:hAnsi="Times New Roman" w:cs="Times New Roman"/>
+        </w:rPr>
+        <w:t>protocol fuzzing. For this project, we have selected six fuzzing tools: AFLnet, Fuzzowski, Scapy, Radamsa, Randpkt, and Peach Fuzzer. While we are still determining whether these tools will be fully compatible with Medusa or Masscan, we will continue researching additional tools to utilize, develop, and possibly create our own solution.</w:t>
       </w:r>
     </w:p>
     <w:p>
@@ -1646,11 +1723,33 @@
         </w:rPr>
         <w:tab/>
       </w:r>
-      <w:r>
-        <w:rPr>
-          <w:rFonts w:ascii="Times New Roman" w:hAnsi="Times New Roman" w:cs="Times New Roman"/>
-        </w:rPr>
-        <w:t>aflnet, “AFLNet: A Greybox Fuzzer for Network Protocols,” </w:t>
+      <w:proofErr w:type="spellStart"/>
+      <w:r>
+        <w:rPr>
+          <w:rFonts w:ascii="Times New Roman" w:hAnsi="Times New Roman" w:cs="Times New Roman"/>
+        </w:rPr>
+        <w:t>aflnet</w:t>
+      </w:r>
+      <w:proofErr w:type="spellEnd"/>
+      <w:r>
+        <w:rPr>
+          <w:rFonts w:ascii="Times New Roman" w:hAnsi="Times New Roman" w:cs="Times New Roman"/>
+        </w:rPr>
+        <w:t>, “</w:t>
+      </w:r>
+      <w:proofErr w:type="spellStart"/>
+      <w:r>
+        <w:rPr>
+          <w:rFonts w:ascii="Times New Roman" w:hAnsi="Times New Roman" w:cs="Times New Roman"/>
+        </w:rPr>
+        <w:t>AFLNet</w:t>
+      </w:r>
+      <w:proofErr w:type="spellEnd"/>
+      <w:r>
+        <w:rPr>
+          <w:rFonts w:ascii="Times New Roman" w:hAnsi="Times New Roman" w:cs="Times New Roman"/>
+        </w:rPr>
+        <w:t>: A Greybox Fuzzer for Network Protocols,” </w:t>
       </w:r>
       <w:r>
         <w:rPr>
@@ -1714,11 +1813,47 @@
         </w:rPr>
         <w:tab/>
       </w:r>
-      <w:r>
-        <w:rPr>
-          <w:rFonts w:ascii="Times New Roman" w:hAnsi="Times New Roman" w:cs="Times New Roman"/>
-        </w:rPr>
-        <w:t>nccgroup, “GitHub - nccgroup/fuzzowski: the Network Protocol Fuzzer that we will want to use.,” </w:t>
+      <w:proofErr w:type="spellStart"/>
+      <w:r>
+        <w:rPr>
+          <w:rFonts w:ascii="Times New Roman" w:hAnsi="Times New Roman" w:cs="Times New Roman"/>
+        </w:rPr>
+        <w:t>nccgroup</w:t>
+      </w:r>
+      <w:proofErr w:type="spellEnd"/>
+      <w:r>
+        <w:rPr>
+          <w:rFonts w:ascii="Times New Roman" w:hAnsi="Times New Roman" w:cs="Times New Roman"/>
+        </w:rPr>
+        <w:t xml:space="preserve">, “GitHub - </w:t>
+      </w:r>
+      <w:proofErr w:type="spellStart"/>
+      <w:r>
+        <w:rPr>
+          <w:rFonts w:ascii="Times New Roman" w:hAnsi="Times New Roman" w:cs="Times New Roman"/>
+        </w:rPr>
+        <w:t>nccgroup</w:t>
+      </w:r>
+      <w:proofErr w:type="spellEnd"/>
+      <w:r>
+        <w:rPr>
+          <w:rFonts w:ascii="Times New Roman" w:hAnsi="Times New Roman" w:cs="Times New Roman"/>
+        </w:rPr>
+        <w:t>/</w:t>
+      </w:r>
+      <w:proofErr w:type="spellStart"/>
+      <w:r>
+        <w:rPr>
+          <w:rFonts w:ascii="Times New Roman" w:hAnsi="Times New Roman" w:cs="Times New Roman"/>
+        </w:rPr>
+        <w:t>fuzzowski</w:t>
+      </w:r>
+      <w:proofErr w:type="spellEnd"/>
+      <w:r>
+        <w:rPr>
+          <w:rFonts w:ascii="Times New Roman" w:hAnsi="Times New Roman" w:cs="Times New Roman"/>
+        </w:rPr>
+        <w:t>: the Network Protocol Fuzzer that we will want to use.,” </w:t>
       </w:r>
       <w:r>
         <w:rPr>
@@ -1854,7 +1989,21 @@
         <w:rPr>
           <w:rFonts w:ascii="Times New Roman" w:hAnsi="Times New Roman" w:cs="Times New Roman"/>
         </w:rPr>
-        <w:t>“Aki Helin / radamsa · GitLab,” </w:t>
+        <w:t xml:space="preserve">“Aki Helin / </w:t>
+      </w:r>
+      <w:proofErr w:type="spellStart"/>
+      <w:r>
+        <w:rPr>
+          <w:rFonts w:ascii="Times New Roman" w:hAnsi="Times New Roman" w:cs="Times New Roman"/>
+        </w:rPr>
+        <w:t>radamsa</w:t>
+      </w:r>
+      <w:proofErr w:type="spellEnd"/>
+      <w:r>
+        <w:rPr>
+          <w:rFonts w:ascii="Times New Roman" w:hAnsi="Times New Roman" w:cs="Times New Roman"/>
+        </w:rPr>
+        <w:t xml:space="preserve"> · GitLab,” </w:t>
       </w:r>
       <w:r>
         <w:rPr>
@@ -2023,7 +2172,21 @@
         <w:rPr>
           <w:rFonts w:ascii="Times New Roman" w:hAnsi="Times New Roman" w:cs="Times New Roman"/>
         </w:rPr>
-        <w:t>“randpktdump(1),” </w:t>
+        <w:t>“</w:t>
+      </w:r>
+      <w:proofErr w:type="spellStart"/>
+      <w:r>
+        <w:rPr>
+          <w:rFonts w:ascii="Times New Roman" w:hAnsi="Times New Roman" w:cs="Times New Roman"/>
+        </w:rPr>
+        <w:t>randpktdump</w:t>
+      </w:r>
+      <w:proofErr w:type="spellEnd"/>
+      <w:r>
+        <w:rPr>
+          <w:rFonts w:ascii="Times New Roman" w:hAnsi="Times New Roman" w:cs="Times New Roman"/>
+        </w:rPr>
+        <w:t>(1),” </w:t>
       </w:r>
       <w:r>
         <w:rPr>
@@ -2112,7 +2275,21 @@
         <w:rPr>
           <w:rFonts w:ascii="Times New Roman" w:hAnsi="Times New Roman" w:cs="Times New Roman"/>
         </w:rPr>
-        <w:t>“Files · main · GitLab.org / security-products / protocol-fuzzer-ce · GitLab,” </w:t>
+        <w:t>“Files · main · GitLab.org / security-products / protocol-fuzzer-</w:t>
+      </w:r>
+      <w:proofErr w:type="spellStart"/>
+      <w:r>
+        <w:rPr>
+          <w:rFonts w:ascii="Times New Roman" w:hAnsi="Times New Roman" w:cs="Times New Roman"/>
+        </w:rPr>
+        <w:t>ce</w:t>
+      </w:r>
+      <w:proofErr w:type="spellEnd"/>
+      <w:r>
+        <w:rPr>
+          <w:rFonts w:ascii="Times New Roman" w:hAnsi="Times New Roman" w:cs="Times New Roman"/>
+        </w:rPr>
+        <w:t xml:space="preserve"> · GitLab,” </w:t>
       </w:r>
       <w:r>
         <w:rPr>

</xml_diff>